<commit_message>
data description doc edited
</commit_message>
<xml_diff>
--- a/documentation/Dataset Description.docx
+++ b/documentation/Dataset Description.docx
@@ -89,6 +89,12 @@
         </w:rPr>
         <w:t> - the training set, contains the Response values</w:t>
       </w:r>
+      <w:r>
+        <w:rPr>
+          <w:rFonts w:asciiTheme="majorHAnsi" w:eastAsia="Times New Roman" w:hAnsiTheme="majorHAnsi" w:cstheme="majorHAnsi"/>
+        </w:rPr>
+        <w:t>.</w:t>
+      </w:r>
     </w:p>
     <w:p>
       <w:pPr>
@@ -104,6 +110,8 @@
           <w:rFonts w:asciiTheme="majorHAnsi" w:eastAsia="Times New Roman" w:hAnsiTheme="majorHAnsi" w:cstheme="majorHAnsi"/>
         </w:rPr>
       </w:pPr>
+      <w:bookmarkStart w:id="0" w:name="_GoBack"/>
+      <w:bookmarkEnd w:id="0"/>
       <w:r>
         <w:rPr>
           <w:rFonts w:asciiTheme="majorHAnsi" w:eastAsia="Times New Roman" w:hAnsiTheme="majorHAnsi" w:cstheme="majorHAnsi"/>
@@ -117,16 +125,18 @@
         </w:rPr>
         <w:t> - the test set, you must predict the Response variable for all rows in this file</w:t>
       </w:r>
-    </w:p>
-    <w:p>
-      <w:pPr>
-        <w:shd w:val="clear" w:color="auto" w:fill="FFFFFF"/>
-        <w:spacing w:after="0" w:line="240" w:lineRule="auto"/>
-        <w:textAlignment w:val="baseline"/>
-        <w:rPr>
-          <w:rFonts w:asciiTheme="majorHAnsi" w:eastAsia="Times New Roman" w:hAnsiTheme="majorHAnsi" w:cstheme="majorHAnsi"/>
-        </w:rPr>
-      </w:pPr>
+      <w:r>
+        <w:rPr>
+          <w:rFonts w:asciiTheme="majorHAnsi" w:eastAsia="Times New Roman" w:hAnsiTheme="majorHAnsi" w:cstheme="majorHAnsi"/>
+        </w:rPr>
+        <w:t xml:space="preserve">. </w:t>
+      </w:r>
+      <w:r>
+        <w:rPr>
+          <w:rFonts w:asciiTheme="majorHAnsi" w:hAnsiTheme="majorHAnsi" w:cstheme="majorHAnsi"/>
+        </w:rPr>
+        <w:t>There are 19766 rows of data, and 127 columns for the test.csv</w:t>
+      </w:r>
     </w:p>
     <w:p>
       <w:pPr>
@@ -172,8 +182,6 @@
           <w:b/>
         </w:rPr>
       </w:pPr>
-      <w:bookmarkStart w:id="0" w:name="_GoBack"/>
-      <w:bookmarkEnd w:id="0"/>
     </w:p>
     <w:tbl>
       <w:tblPr>

</xml_diff>